<commit_message>
Add IPC, WCF Sample
IPC, WCF 샘플 추가
설계문서 편집
</commit_message>
<xml_diff>
--- a/ObserveServicePlan.docx
+++ b/ObserveServicePlan.docx
@@ -154,6 +154,44 @@
         <w:pStyle w:val="a7"/>
         <w:widowControl/>
         <w:numPr>
+          <w:ilvl w:val="1"/>
+          <w:numId w:val="1"/>
+        </w:numPr>
+        <w:wordWrap/>
+        <w:autoSpaceDE/>
+        <w:autoSpaceDN/>
+        <w:ind w:leftChars="0"/>
+      </w:pPr>
+      <w:r>
+        <w:rPr>
+          <w:rFonts w:hint="eastAsia"/>
+        </w:rPr>
+        <w:t>통신</w:t>
+      </w:r>
+      <w:r>
+        <w:t xml:space="preserve">: WFC, </w:t>
+      </w:r>
+      <w:r>
+        <w:rPr>
+          <w:rFonts w:hint="eastAsia"/>
+        </w:rPr>
+        <w:t>I</w:t>
+      </w:r>
+      <w:r>
+        <w:t xml:space="preserve">PC </w:t>
+      </w:r>
+      <w:r>
+        <w:rPr>
+          <w:rFonts w:hint="eastAsia"/>
+        </w:rPr>
+        <w:t>각각 작성</w:t>
+      </w:r>
+    </w:p>
+    <w:p>
+      <w:pPr>
+        <w:pStyle w:val="a7"/>
+        <w:widowControl/>
+        <w:numPr>
           <w:ilvl w:val="0"/>
           <w:numId w:val="1"/>
         </w:numPr>
@@ -349,25 +387,31 @@
         <w:t>S</w:t>
       </w:r>
       <w:r>
-        <w:t xml:space="preserve">ervice Controller </w:t>
-      </w:r>
-      <w:r>
-        <w:rPr>
-          <w:rFonts w:hint="eastAsia"/>
-        </w:rPr>
-        <w:t xml:space="preserve">클래스 정보 </w:t>
-      </w:r>
-      <w:r>
-        <w:t xml:space="preserve">– MSDN </w:t>
-      </w:r>
-      <w:r>
-        <w:rPr>
-          <w:rFonts w:hint="eastAsia"/>
-        </w:rPr>
-        <w:t>참조</w:t>
-      </w:r>
-      <w:r>
-        <w:t>(</w:t>
+        <w:t xml:space="preserve">erviceController </w:t>
+      </w:r>
+      <w:r>
+        <w:rPr>
+          <w:rFonts w:hint="eastAsia"/>
+        </w:rPr>
+        <w:t>C</w:t>
+      </w:r>
+      <w:r>
+        <w:t xml:space="preserve">lass </w:t>
+      </w:r>
+      <w:r>
+        <w:rPr>
+          <w:rFonts w:hint="eastAsia"/>
+        </w:rPr>
+        <w:t>정보</w:t>
+      </w:r>
+      <w:r>
+        <w:t xml:space="preserve"> (</w:t>
+      </w:r>
+      <w:r>
+        <w:t>MSDN</w:t>
+      </w:r>
+      <w:r>
+        <w:t xml:space="preserve">: </w:t>
       </w:r>
       <w:hyperlink r:id="rId7" w:history="1">
         <w:r>
@@ -397,6 +441,174 @@
         </w:numPr>
         <w:ind w:leftChars="0"/>
       </w:pPr>
+      <w:r>
+        <w:rPr>
+          <w:rFonts w:hint="eastAsia"/>
+        </w:rPr>
+        <w:t>생성자</w:t>
+      </w:r>
+    </w:p>
+    <w:p>
+      <w:pPr>
+        <w:pStyle w:val="a7"/>
+        <w:numPr>
+          <w:ilvl w:val="3"/>
+          <w:numId w:val="4"/>
+        </w:numPr>
+        <w:ind w:leftChars="0"/>
+      </w:pPr>
+      <w:r>
+        <w:t>ServiceController</w:t>
+      </w:r>
+      <w:bookmarkStart w:id="0" w:name="_GoBack"/>
+      <w:bookmarkEnd w:id="0"/>
+      <w:r>
+        <w:t>(“</w:t>
+      </w:r>
+      <w:r>
+        <w:rPr>
+          <w:rFonts w:hint="eastAsia"/>
+        </w:rPr>
+        <w:t>서비스이름</w:t>
+      </w:r>
+      <w:r>
+        <w:t xml:space="preserve">”): </w:t>
+      </w:r>
+      <w:r>
+        <w:rPr>
+          <w:rFonts w:hint="eastAsia"/>
+        </w:rPr>
+        <w:t xml:space="preserve">로컬 컴퓨터의 기존 서비스와 연결 </w:t>
+      </w:r>
+    </w:p>
+    <w:p>
+      <w:pPr>
+        <w:pStyle w:val="a7"/>
+        <w:numPr>
+          <w:ilvl w:val="2"/>
+          <w:numId w:val="4"/>
+        </w:numPr>
+        <w:ind w:leftChars="0"/>
+      </w:pPr>
+      <w:r>
+        <w:rPr>
+          <w:rFonts w:hint="eastAsia"/>
+        </w:rPr>
+        <w:t>속성</w:t>
+      </w:r>
+    </w:p>
+    <w:p>
+      <w:pPr>
+        <w:pStyle w:val="a7"/>
+        <w:numPr>
+          <w:ilvl w:val="3"/>
+          <w:numId w:val="4"/>
+        </w:numPr>
+        <w:ind w:leftChars="0"/>
+      </w:pPr>
+      <w:r>
+        <w:t>Status:</w:t>
+      </w:r>
+      <w:r>
+        <w:t xml:space="preserve"> </w:t>
+      </w:r>
+      <w:r>
+        <w:rPr>
+          <w:rFonts w:hint="eastAsia"/>
+        </w:rPr>
+        <w:t>연결된 서비스의 상태</w:t>
+      </w:r>
+    </w:p>
+    <w:p>
+      <w:pPr>
+        <w:pStyle w:val="a7"/>
+        <w:numPr>
+          <w:ilvl w:val="2"/>
+          <w:numId w:val="4"/>
+        </w:numPr>
+        <w:ind w:leftChars="0"/>
+      </w:pPr>
+      <w:r>
+        <w:rPr>
+          <w:rFonts w:hint="eastAsia"/>
+        </w:rPr>
+        <w:t>메소드</w:t>
+      </w:r>
+    </w:p>
+    <w:p>
+      <w:pPr>
+        <w:pStyle w:val="a7"/>
+        <w:numPr>
+          <w:ilvl w:val="3"/>
+          <w:numId w:val="4"/>
+        </w:numPr>
+        <w:ind w:leftChars="0"/>
+      </w:pPr>
+      <w:r>
+        <w:rPr>
+          <w:rFonts w:hint="eastAsia"/>
+        </w:rPr>
+        <w:t>S</w:t>
+      </w:r>
+      <w:r>
+        <w:t xml:space="preserve">tart(): </w:t>
+      </w:r>
+      <w:r>
+        <w:rPr>
+          <w:rFonts w:hint="eastAsia"/>
+        </w:rPr>
+        <w:t>연결된 서비스 시작</w:t>
+      </w:r>
+    </w:p>
+    <w:p>
+      <w:pPr>
+        <w:pStyle w:val="a7"/>
+        <w:numPr>
+          <w:ilvl w:val="3"/>
+          <w:numId w:val="4"/>
+        </w:numPr>
+        <w:ind w:leftChars="0"/>
+      </w:pPr>
+      <w:r>
+        <w:rPr>
+          <w:rFonts w:hint="eastAsia"/>
+        </w:rPr>
+        <w:t>S</w:t>
+      </w:r>
+      <w:r>
+        <w:t xml:space="preserve">top(): </w:t>
+      </w:r>
+      <w:r>
+        <w:rPr>
+          <w:rFonts w:hint="eastAsia"/>
+        </w:rPr>
+        <w:t>연결된 서비스 중지</w:t>
+      </w:r>
+    </w:p>
+    <w:p>
+      <w:pPr>
+        <w:pStyle w:val="a7"/>
+        <w:numPr>
+          <w:ilvl w:val="3"/>
+          <w:numId w:val="4"/>
+        </w:numPr>
+        <w:ind w:leftChars="0"/>
+      </w:pPr>
+      <w:r>
+        <w:rPr>
+          <w:rFonts w:hint="eastAsia"/>
+        </w:rPr>
+        <w:t>R</w:t>
+      </w:r>
+      <w:r>
+        <w:t xml:space="preserve">efresh(): </w:t>
+      </w:r>
+      <w:r>
+        <w:rPr>
+          <w:rFonts w:hint="eastAsia"/>
+        </w:rPr>
+        <w:t>속성값 새로 고침</w:t>
+      </w:r>
     </w:p>
     <w:p>
       <w:pPr>
@@ -425,9 +637,6 @@
           <w:numId w:val="4"/>
         </w:numPr>
         <w:ind w:leftChars="0"/>
-        <w:rPr>
-          <w:rFonts w:hint="eastAsia"/>
-        </w:rPr>
       </w:pPr>
     </w:p>
     <w:p>
@@ -452,19 +661,29 @@
         <w:rPr>
           <w:rFonts w:hint="eastAsia"/>
         </w:rPr>
-        <w:t xml:space="preserve">정보 </w:t>
-      </w:r>
-      <w:r>
-        <w:t xml:space="preserve">– MSDN </w:t>
-      </w:r>
-      <w:r>
-        <w:rPr>
-          <w:rFonts w:hint="eastAsia"/>
-        </w:rPr>
-        <w:t>참조</w:t>
-      </w:r>
-      <w:r>
-        <w:t>(</w:t>
+        <w:t>정보</w:t>
+      </w:r>
+      <w:r>
+        <w:rPr>
+          <w:rFonts w:hint="eastAsia"/>
+        </w:rPr>
+        <w:t>&amp;비교</w:t>
+      </w:r>
+    </w:p>
+    <w:p>
+      <w:pPr>
+        <w:pStyle w:val="a7"/>
+        <w:numPr>
+          <w:ilvl w:val="2"/>
+          <w:numId w:val="4"/>
+        </w:numPr>
+        <w:ind w:leftChars="0"/>
+      </w:pPr>
+      <w:r>
+        <w:t>System.Windows.Forms.Timer</w:t>
+      </w:r>
+      <w:r>
+        <w:t xml:space="preserve"> (MSDN: </w:t>
       </w:r>
       <w:hyperlink r:id="rId8" w:history="1">
         <w:r>
@@ -473,23 +692,173 @@
             <w:rFonts w:ascii="Helvetica" w:hAnsi="Helvetica" w:cs="Helvetica"/>
             <w:szCs w:val="20"/>
           </w:rPr>
-          <w:t>https://goo.gl/13</w:t>
+          <w:t>https://goo.gl/3JrygL</w:t>
         </w:r>
+      </w:hyperlink>
+      <w:r>
+        <w:rPr>
+          <w:rFonts w:ascii="Helvetica" w:hAnsi="Helvetica" w:cs="Helvetica"/>
+          <w:color w:val="444444"/>
+          <w:szCs w:val="20"/>
+        </w:rPr>
+        <w:t>)</w:t>
+      </w:r>
+    </w:p>
+    <w:p>
+      <w:pPr>
+        <w:pStyle w:val="a7"/>
+        <w:numPr>
+          <w:ilvl w:val="3"/>
+          <w:numId w:val="4"/>
+        </w:numPr>
+        <w:ind w:leftChars="0"/>
+      </w:pPr>
+      <w:r>
+        <w:rPr>
+          <w:rFonts w:hint="eastAsia"/>
+        </w:rPr>
+        <w:t>F</w:t>
+      </w:r>
+      <w:r>
+        <w:t>orm</w:t>
+      </w:r>
+      <w:r>
+        <w:rPr>
+          <w:rFonts w:hint="eastAsia"/>
+        </w:rPr>
+        <w:t>과 동일한 스레드에서 주기 별 이벤트(T</w:t>
+      </w:r>
+      <w:r>
+        <w:t>ick Event)</w:t>
+      </w:r>
+      <w:r>
+        <w:rPr>
+          <w:rFonts w:hint="eastAsia"/>
+        </w:rPr>
+        <w:t>를 발생</w:t>
+      </w:r>
+    </w:p>
+    <w:p>
+      <w:pPr>
+        <w:pStyle w:val="a7"/>
+        <w:numPr>
+          <w:ilvl w:val="3"/>
+          <w:numId w:val="4"/>
+        </w:numPr>
+        <w:ind w:leftChars="0"/>
+      </w:pPr>
+      <w:r>
+        <w:rPr>
+          <w:rFonts w:hint="eastAsia"/>
+        </w:rPr>
+        <w:t>T</w:t>
+      </w:r>
+      <w:r>
+        <w:t xml:space="preserve">ick </w:t>
+      </w:r>
+      <w:r>
+        <w:rPr>
+          <w:rFonts w:hint="eastAsia"/>
+        </w:rPr>
+        <w:t>E</w:t>
+      </w:r>
+      <w:r>
+        <w:t xml:space="preserve">vent </w:t>
+      </w:r>
+      <w:r>
+        <w:rPr>
+          <w:rFonts w:hint="eastAsia"/>
+        </w:rPr>
+        <w:t>동작 중에는 프로그램 대기</w:t>
+      </w:r>
+    </w:p>
+    <w:p>
+      <w:pPr>
+        <w:pStyle w:val="a7"/>
+        <w:numPr>
+          <w:ilvl w:val="2"/>
+          <w:numId w:val="4"/>
+        </w:numPr>
+        <w:ind w:leftChars="0"/>
+      </w:pPr>
+      <w:r>
+        <w:t>System.Timers.Timer</w:t>
+      </w:r>
+      <w:r>
+        <w:t xml:space="preserve"> (MSDN: </w:t>
+      </w:r>
+      <w:hyperlink r:id="rId9" w:history="1">
         <w:r>
           <w:rPr>
             <w:rStyle w:val="aa"/>
             <w:rFonts w:ascii="Helvetica" w:hAnsi="Helvetica" w:cs="Helvetica"/>
             <w:szCs w:val="20"/>
           </w:rPr>
-          <w:t>R</w:t>
+          <w:t>https://goo.gl/13Rbkx</w:t>
         </w:r>
+      </w:hyperlink>
+      <w:r>
+        <w:t>)</w:t>
+      </w:r>
+    </w:p>
+    <w:p>
+      <w:pPr>
+        <w:pStyle w:val="a7"/>
+        <w:numPr>
+          <w:ilvl w:val="3"/>
+          <w:numId w:val="4"/>
+        </w:numPr>
+        <w:ind w:leftChars="0"/>
+      </w:pPr>
+      <w:r>
+        <w:t xml:space="preserve">Form </w:t>
+      </w:r>
+      <w:r>
+        <w:rPr>
+          <w:rFonts w:hint="eastAsia"/>
+        </w:rPr>
+        <w:t>과 동일한 스레드 혹은 별도 스레드 에서 주기 별 이벤트를 발생</w:t>
+      </w:r>
+    </w:p>
+    <w:p>
+      <w:pPr>
+        <w:pStyle w:val="a7"/>
+        <w:numPr>
+          <w:ilvl w:val="3"/>
+          <w:numId w:val="4"/>
+        </w:numPr>
+        <w:ind w:leftChars="0"/>
+      </w:pPr>
+    </w:p>
+    <w:p>
+      <w:pPr>
+        <w:pStyle w:val="a7"/>
+        <w:numPr>
+          <w:ilvl w:val="2"/>
+          <w:numId w:val="4"/>
+        </w:numPr>
+        <w:ind w:leftChars="0"/>
+      </w:pPr>
+      <w:r>
+        <w:rPr>
+          <w:rFonts w:hint="eastAsia"/>
+        </w:rPr>
+        <w:t>S</w:t>
+      </w:r>
+      <w:r>
+        <w:t>ystem.Threading.Timer</w:t>
+      </w:r>
+      <w:r>
+        <w:t xml:space="preserve"> (MSDN: </w:t>
+      </w:r>
+      <w:hyperlink r:id="rId10" w:history="1">
         <w:r>
           <w:rPr>
             <w:rStyle w:val="aa"/>
             <w:rFonts w:ascii="Helvetica" w:hAnsi="Helvetica" w:cs="Helvetica"/>
             <w:szCs w:val="20"/>
           </w:rPr>
-          <w:t>bkx</w:t>
+          <w:t>https://goo.gl/6RL5B8</w:t>
         </w:r>
       </w:hyperlink>
       <w:r>
@@ -505,83 +874,83 @@
       <w:pPr>
         <w:pStyle w:val="a7"/>
         <w:numPr>
+          <w:ilvl w:val="3"/>
+          <w:numId w:val="4"/>
+        </w:numPr>
+        <w:ind w:leftChars="0"/>
+      </w:pPr>
+      <w:r>
+        <w:rPr>
+          <w:rFonts w:hint="eastAsia"/>
+        </w:rPr>
+        <w:t>별도 스레드를 생성하여 주기 별 이벤트를 발생</w:t>
+      </w:r>
+    </w:p>
+    <w:p>
+      <w:pPr>
+        <w:pStyle w:val="a7"/>
+        <w:numPr>
+          <w:ilvl w:val="1"/>
+          <w:numId w:val="4"/>
+        </w:numPr>
+        <w:ind w:leftChars="0"/>
+      </w:pPr>
+      <w:r>
+        <w:rPr>
+          <w:rFonts w:hint="eastAsia"/>
+        </w:rPr>
+        <w:t>S</w:t>
+      </w:r>
+      <w:r>
+        <w:t>ystem.Runtime.Remoting.Channels.Ipc (MSDN:</w:t>
+      </w:r>
+      <w:r>
+        <w:rPr>
+          <w:rFonts w:ascii="Helvetica" w:hAnsi="Helvetica" w:cs="Helvetica"/>
+          <w:color w:val="444444"/>
+          <w:szCs w:val="20"/>
+        </w:rPr>
+        <w:t xml:space="preserve"> </w:t>
+      </w:r>
+      <w:hyperlink r:id="rId11" w:history="1">
+        <w:r>
+          <w:rPr>
+            <w:rStyle w:val="aa"/>
+            <w:rFonts w:ascii="Helvetica" w:hAnsi="Helvetica" w:cs="Helvetica"/>
+            <w:szCs w:val="20"/>
+          </w:rPr>
+          <w:t>https://goo.gl/zXg5fy</w:t>
+        </w:r>
+      </w:hyperlink>
+      <w:r>
+        <w:rPr>
+          <w:rFonts w:ascii="Helvetica" w:hAnsi="Helvetica" w:cs="Helvetica"/>
+          <w:color w:val="444444"/>
+          <w:szCs w:val="20"/>
+        </w:rPr>
+        <w:t xml:space="preserve"> </w:t>
+      </w:r>
+      <w:r>
+        <w:t>)</w:t>
+      </w:r>
+    </w:p>
+    <w:p>
+      <w:pPr>
+        <w:pStyle w:val="a7"/>
+        <w:numPr>
           <w:ilvl w:val="2"/>
           <w:numId w:val="4"/>
         </w:numPr>
         <w:ind w:leftChars="0"/>
       </w:pPr>
-      <w:proofErr w:type="gramStart"/>
-      <w:r>
-        <w:t>System.Windows.Forms.Timer</w:t>
-      </w:r>
-      <w:proofErr w:type="gramEnd"/>
-    </w:p>
-    <w:p>
-      <w:pPr>
-        <w:pStyle w:val="a7"/>
-        <w:numPr>
-          <w:ilvl w:val="3"/>
-          <w:numId w:val="4"/>
-        </w:numPr>
-        <w:ind w:leftChars="0"/>
-      </w:pPr>
-      <w:r>
-        <w:rPr>
-          <w:rFonts w:hint="eastAsia"/>
-        </w:rPr>
-        <w:t>F</w:t>
-      </w:r>
-      <w:r>
-        <w:t xml:space="preserve">orm </w:t>
-      </w:r>
-      <w:r>
-        <w:rPr>
-          <w:rFonts w:hint="eastAsia"/>
-        </w:rPr>
-        <w:t>과 동일한 스레드에서 주기 별 이벤트(T</w:t>
-      </w:r>
-      <w:r>
-        <w:t>ick Event)</w:t>
-      </w:r>
-      <w:r>
-        <w:rPr>
-          <w:rFonts w:hint="eastAsia"/>
-        </w:rPr>
-        <w:t>를 발생</w:t>
-      </w:r>
-    </w:p>
-    <w:p>
-      <w:pPr>
-        <w:pStyle w:val="a7"/>
-        <w:numPr>
-          <w:ilvl w:val="3"/>
-          <w:numId w:val="4"/>
-        </w:numPr>
-        <w:ind w:leftChars="0"/>
-      </w:pPr>
-      <w:r>
-        <w:rPr>
-          <w:rFonts w:hint="eastAsia"/>
-        </w:rPr>
-        <w:t>T</w:t>
-      </w:r>
-      <w:r>
-        <w:t xml:space="preserve">ick </w:t>
-      </w:r>
-      <w:r>
-        <w:rPr>
-          <w:rFonts w:hint="eastAsia"/>
-        </w:rPr>
-        <w:t>E</w:t>
-      </w:r>
-      <w:r>
-        <w:t xml:space="preserve">vent </w:t>
-      </w:r>
-      <w:r>
-        <w:rPr>
-          <w:rFonts w:hint="eastAsia"/>
-        </w:rPr>
-        <w:t>동작 중에는 프로그램 대기</w:t>
+      <w:r>
+        <w:rPr>
+          <w:rFonts w:hint="eastAsia"/>
+        </w:rPr>
+        <w:t>I</w:t>
+      </w:r>
+      <w:r>
+        <w:t>pcChannel Class</w:t>
       </w:r>
     </w:p>
     <w:p>
@@ -593,43 +962,15 @@
         </w:numPr>
         <w:ind w:leftChars="0"/>
       </w:pPr>
-      <w:proofErr w:type="gramStart"/>
-      <w:r>
-        <w:t>System.Timers.Timer</w:t>
-      </w:r>
-      <w:proofErr w:type="gramEnd"/>
-    </w:p>
-    <w:p>
-      <w:pPr>
-        <w:pStyle w:val="a7"/>
-        <w:numPr>
-          <w:ilvl w:val="3"/>
-          <w:numId w:val="4"/>
-        </w:numPr>
-        <w:ind w:leftChars="0"/>
-      </w:pPr>
-      <w:r>
-        <w:t xml:space="preserve">Form </w:t>
-      </w:r>
-      <w:r>
-        <w:rPr>
-          <w:rFonts w:hint="eastAsia"/>
-        </w:rPr>
-        <w:t>과 동일한 스레드 혹은 별도 스레드 에서 주기 별 이벤트를 발생</w:t>
-      </w:r>
-    </w:p>
-    <w:p>
-      <w:pPr>
-        <w:pStyle w:val="a7"/>
-        <w:numPr>
-          <w:ilvl w:val="3"/>
-          <w:numId w:val="4"/>
-        </w:numPr>
-        <w:ind w:leftChars="0"/>
-        <w:rPr>
-          <w:rFonts w:hint="eastAsia"/>
-        </w:rPr>
-      </w:pPr>
+      <w:r>
+        <w:rPr>
+          <w:rFonts w:hint="eastAsia"/>
+        </w:rPr>
+        <w:t>I</w:t>
+      </w:r>
+      <w:r>
+        <w:t>pcClientChannel Class</w:t>
+      </w:r>
     </w:p>
     <w:p>
       <w:pPr>
@@ -640,7 +981,35 @@
         </w:numPr>
         <w:ind w:leftChars="0"/>
       </w:pPr>
-      <w:proofErr w:type="gramStart"/>
+      <w:r>
+        <w:rPr>
+          <w:rFonts w:hint="eastAsia"/>
+        </w:rPr>
+        <w:lastRenderedPageBreak/>
+        <w:t>I</w:t>
+      </w:r>
+      <w:r>
+        <w:t>pcServerChannel Class</w:t>
+      </w:r>
+    </w:p>
+    <w:p>
+      <w:pPr>
+        <w:pStyle w:val="a7"/>
+        <w:numPr>
+          <w:ilvl w:val="1"/>
+          <w:numId w:val="4"/>
+        </w:numPr>
+        <w:ind w:leftChars="0"/>
+      </w:pPr>
+      <w:r>
+        <w:rPr>
+          <w:rFonts w:hint="eastAsia"/>
+        </w:rPr>
+        <w:t>C</w:t>
+      </w:r>
+      <w:r>
+        <w:t xml:space="preserve"># </w:t>
+      </w:r>
       <w:r>
         <w:rPr>
           <w:rFonts w:hint="eastAsia"/>
@@ -648,24 +1017,30 @@
         <w:t>S</w:t>
       </w:r>
       <w:r>
-        <w:t>ystem.Threading.Timer</w:t>
-      </w:r>
-      <w:proofErr w:type="gramEnd"/>
-    </w:p>
-    <w:p>
-      <w:pPr>
-        <w:pStyle w:val="a7"/>
-        <w:numPr>
-          <w:ilvl w:val="3"/>
-          <w:numId w:val="4"/>
-        </w:numPr>
-        <w:ind w:leftChars="0"/>
-      </w:pPr>
-      <w:r>
-        <w:rPr>
-          <w:rFonts w:hint="eastAsia"/>
-        </w:rPr>
-        <w:t>별도 스레드를 생성하여 주기 별 이벤트를 발생</w:t>
+        <w:t xml:space="preserve">ervice Program </w:t>
+      </w:r>
+      <w:r>
+        <w:rPr>
+          <w:rFonts w:hint="eastAsia"/>
+        </w:rPr>
+        <w:t>구조</w:t>
+      </w:r>
+    </w:p>
+    <w:p/>
+    <w:p>
+      <w:pPr>
+        <w:pStyle w:val="a7"/>
+        <w:numPr>
+          <w:ilvl w:val="0"/>
+          <w:numId w:val="4"/>
+        </w:numPr>
+        <w:ind w:leftChars="0"/>
+      </w:pPr>
+      <w:r>
+        <w:rPr>
+          <w:rFonts w:hint="eastAsia"/>
+        </w:rPr>
+        <w:t>통신</w:t>
       </w:r>
     </w:p>
     <w:p>
@@ -676,19 +1051,45 @@
           <w:numId w:val="4"/>
         </w:numPr>
         <w:ind w:leftChars="0"/>
-        <w:rPr>
-          <w:rFonts w:hint="eastAsia"/>
-        </w:rPr>
-      </w:pPr>
-      <w:r>
-        <w:rPr>
-          <w:rFonts w:hint="eastAsia"/>
-        </w:rPr>
-        <w:t>C</w:t>
-      </w:r>
-      <w:r>
-        <w:t xml:space="preserve"># </w:t>
-      </w:r>
+      </w:pPr>
+      <w:r>
+        <w:rPr>
+          <w:rFonts w:hint="eastAsia"/>
+        </w:rPr>
+        <w:t>I</w:t>
+      </w:r>
+      <w:r>
+        <w:t>PC(</w:t>
+      </w:r>
+      <w:r>
+        <w:rPr>
+          <w:rFonts w:hint="eastAsia"/>
+        </w:rPr>
+        <w:t>프로세스간 통신)을 이용</w:t>
+      </w:r>
+    </w:p>
+    <w:p>
+      <w:pPr>
+        <w:pStyle w:val="a7"/>
+        <w:numPr>
+          <w:ilvl w:val="2"/>
+          <w:numId w:val="4"/>
+        </w:numPr>
+        <w:ind w:leftChars="0"/>
+      </w:pPr>
+      <w:r>
+        <w:t>File</w:t>
+      </w:r>
+    </w:p>
+    <w:p>
+      <w:pPr>
+        <w:pStyle w:val="a7"/>
+        <w:numPr>
+          <w:ilvl w:val="2"/>
+          <w:numId w:val="4"/>
+        </w:numPr>
+        <w:ind w:leftChars="0"/>
+      </w:pPr>
       <w:r>
         <w:rPr>
           <w:rFonts w:hint="eastAsia"/>
@@ -696,54 +1097,7 @@
         <w:t>S</w:t>
       </w:r>
       <w:r>
-        <w:t xml:space="preserve">ervice Program </w:t>
-      </w:r>
-      <w:r>
-        <w:rPr>
-          <w:rFonts w:hint="eastAsia"/>
-        </w:rPr>
-        <w:t>구조</w:t>
-      </w:r>
-    </w:p>
-    <w:p>
-      <w:pPr>
-        <w:pStyle w:val="a7"/>
-        <w:numPr>
-          <w:ilvl w:val="0"/>
-          <w:numId w:val="4"/>
-        </w:numPr>
-        <w:ind w:leftChars="0"/>
-      </w:pPr>
-      <w:r>
-        <w:rPr>
-          <w:rFonts w:hint="eastAsia"/>
-        </w:rPr>
-        <w:t>통신</w:t>
-      </w:r>
-    </w:p>
-    <w:p>
-      <w:pPr>
-        <w:pStyle w:val="a7"/>
-        <w:numPr>
-          <w:ilvl w:val="1"/>
-          <w:numId w:val="4"/>
-        </w:numPr>
-        <w:ind w:leftChars="0"/>
-      </w:pPr>
-      <w:r>
-        <w:rPr>
-          <w:rFonts w:hint="eastAsia"/>
-        </w:rPr>
-        <w:t>I</w:t>
-      </w:r>
-      <w:r>
-        <w:t>PC(</w:t>
-      </w:r>
-      <w:r>
-        <w:rPr>
-          <w:rFonts w:hint="eastAsia"/>
-        </w:rPr>
-        <w:t>프로세스간 통신)을 이용</w:t>
+        <w:t>ignal</w:t>
       </w:r>
     </w:p>
     <w:p>
@@ -756,7 +1110,13 @@
         <w:ind w:leftChars="0"/>
       </w:pPr>
       <w:r>
-        <w:t>File</w:t>
+        <w:rPr>
+          <w:rFonts w:hint="eastAsia"/>
+        </w:rPr>
+        <w:t>S</w:t>
+      </w:r>
+      <w:r>
+        <w:t>ocket</w:t>
       </w:r>
     </w:p>
     <w:p>
@@ -772,10 +1132,10 @@
         <w:rPr>
           <w:rFonts w:hint="eastAsia"/>
         </w:rPr>
-        <w:t>S</w:t>
-      </w:r>
-      <w:r>
-        <w:t>ignal</w:t>
+        <w:t>M</w:t>
+      </w:r>
+      <w:r>
+        <w:t>essage Queue</w:t>
       </w:r>
     </w:p>
     <w:p>
@@ -791,10 +1151,10 @@
         <w:rPr>
           <w:rFonts w:hint="eastAsia"/>
         </w:rPr>
-        <w:t>S</w:t>
-      </w:r>
-      <w:r>
-        <w:t>ocket</w:t>
+        <w:t>P</w:t>
+      </w:r>
+      <w:r>
+        <w:t>ipe</w:t>
       </w:r>
     </w:p>
     <w:p>
@@ -810,15 +1170,10 @@
         <w:rPr>
           <w:rFonts w:hint="eastAsia"/>
         </w:rPr>
-        <w:t>M</w:t>
-      </w:r>
-      <w:r>
-        <w:t>essage Queu</w:t>
-      </w:r>
-      <w:bookmarkStart w:id="0" w:name="_GoBack"/>
-      <w:bookmarkEnd w:id="0"/>
-      <w:r>
-        <w:t>e</w:t>
+        <w:t>N</w:t>
+      </w:r>
+      <w:r>
+        <w:t>amed Pipe</w:t>
       </w:r>
     </w:p>
     <w:p>
@@ -831,13 +1186,7 @@
         <w:ind w:leftChars="0"/>
       </w:pPr>
       <w:r>
-        <w:rPr>
-          <w:rFonts w:hint="eastAsia"/>
-        </w:rPr>
-        <w:t>P</w:t>
-      </w:r>
-      <w:r>
-        <w:t>ipe</w:t>
+        <w:t>Shared Memory</w:t>
       </w:r>
     </w:p>
     <w:p>
@@ -848,50 +1197,11 @@
           <w:numId w:val="4"/>
         </w:numPr>
         <w:ind w:leftChars="0"/>
-        <w:rPr>
-          <w:rFonts w:hint="eastAsia"/>
-        </w:rPr>
-      </w:pPr>
-      <w:r>
-        <w:rPr>
-          <w:rFonts w:hint="eastAsia"/>
-        </w:rPr>
-        <w:t>N</w:t>
-      </w:r>
-      <w:r>
-        <w:t>amed Pipe</w:t>
-      </w:r>
-    </w:p>
-    <w:p>
-      <w:pPr>
-        <w:pStyle w:val="a7"/>
-        <w:numPr>
-          <w:ilvl w:val="2"/>
-          <w:numId w:val="4"/>
-        </w:numPr>
-        <w:ind w:leftChars="0"/>
-      </w:pPr>
-      <w:r>
-        <w:t>Shared Memory</w:t>
-      </w:r>
-    </w:p>
-    <w:p>
-      <w:pPr>
-        <w:pStyle w:val="a7"/>
-        <w:numPr>
-          <w:ilvl w:val="2"/>
-          <w:numId w:val="4"/>
-        </w:numPr>
-        <w:ind w:leftChars="0"/>
-        <w:rPr>
-          <w:rFonts w:hint="eastAsia"/>
-        </w:rPr>
-      </w:pPr>
-      <w:r>
-        <w:rPr>
-          <w:rFonts w:hint="eastAsia"/>
-        </w:rPr>
-        <w:lastRenderedPageBreak/>
+      </w:pPr>
+      <w:r>
+        <w:rPr>
+          <w:rFonts w:hint="eastAsia"/>
+        </w:rPr>
         <w:t>M</w:t>
       </w:r>
       <w:r>
@@ -1207,7 +1517,7 @@
         <w:rFonts w:hint="default"/>
       </w:rPr>
     </w:lvl>
-    <w:lvl w:ilvl="4" w:tplc="04090003" w:tentative="1">
+    <w:lvl w:ilvl="4" w:tplc="04090003">
       <w:start w:val="1"/>
       <w:numFmt w:val="bullet"/>
       <w:lvlText w:val=""/>

</xml_diff>

<commit_message>
171214 Ipc Error solve
Ipc 포트에 연결할 수 없습니다. 에러 해결
</commit_message>
<xml_diff>
--- a/ObserveServicePlan.docx
+++ b/ObserveServicePlan.docx
@@ -370,22 +370,7 @@
         <w:rPr>
           <w:rFonts w:hint="eastAsia"/>
         </w:rPr>
-        <w:t>구조 설명</w:t>
-      </w:r>
-      <w:r>
-        <w:rPr>
-          <w:rFonts w:hint="eastAsia"/>
-        </w:rPr>
-        <w:t xml:space="preserve"> </w:t>
-      </w:r>
-      <w:r>
-        <w:t>(</w:t>
-      </w:r>
-      <w:r>
-        <w:rPr>
-          <w:rFonts w:hint="eastAsia"/>
-        </w:rPr>
-        <w:t>예상)</w:t>
+        <w:t xml:space="preserve">구조 </w:t>
       </w:r>
     </w:p>
     <w:p>
@@ -402,25 +387,7 @@
         <w:ind w:leftChars="0"/>
       </w:pPr>
       <w:r>
-        <w:rPr>
-          <w:rFonts w:hint="eastAsia"/>
-        </w:rPr>
-        <w:t>S</w:t>
-      </w:r>
-      <w:r>
-        <w:t>ervice</w:t>
-      </w:r>
-      <w:r>
-        <w:t xml:space="preserve"> 2</w:t>
-      </w:r>
-      <w:r>
-        <w:rPr>
-          <w:rFonts w:hint="eastAsia"/>
-        </w:rPr>
-        <w:t>e</w:t>
-      </w:r>
-      <w:r>
-        <w:t>a</w:t>
+        <w:t>First Service</w:t>
       </w:r>
     </w:p>
     <w:p>
@@ -437,19 +404,22 @@
         <w:ind w:leftChars="0"/>
       </w:pPr>
       <w:r>
-        <w:rPr>
-          <w:rFonts w:hint="eastAsia"/>
-        </w:rPr>
-        <w:t xml:space="preserve">동일한 동작을 수행하는 </w:t>
-      </w:r>
-      <w:r>
-        <w:t xml:space="preserve">Service </w:t>
-      </w:r>
-      <w:r>
-        <w:rPr>
-          <w:rFonts w:hint="eastAsia"/>
-        </w:rPr>
-        <w:t>두 개</w:t>
+        <w:t>Client</w:t>
+      </w:r>
+      <w:r>
+        <w:rPr>
+          <w:rFonts w:hint="eastAsia"/>
+        </w:rPr>
+        <w:t xml:space="preserve">와 </w:t>
+      </w:r>
+      <w:r>
+        <w:t>Second Service</w:t>
+      </w:r>
+      <w:r>
+        <w:rPr>
+          <w:rFonts w:hint="eastAsia"/>
+        </w:rPr>
+        <w:t>를 감시 및 통신</w:t>
       </w:r>
     </w:p>
     <w:p>
@@ -469,34 +439,34 @@
         <w:rPr>
           <w:rFonts w:hint="eastAsia"/>
         </w:rPr>
-        <w:t>T</w:t>
-      </w:r>
-      <w:r>
-        <w:t xml:space="preserve">imer </w:t>
-      </w:r>
-      <w:r>
-        <w:rPr>
-          <w:rFonts w:hint="eastAsia"/>
-        </w:rPr>
-        <w:t xml:space="preserve">이용하여 일정 주기로 </w:t>
-      </w:r>
-      <w:r>
-        <w:t xml:space="preserve">Client </w:t>
-      </w:r>
-      <w:r>
-        <w:rPr>
-          <w:rFonts w:hint="eastAsia"/>
-        </w:rPr>
-        <w:t xml:space="preserve">및 </w:t>
-      </w:r>
-      <w:r>
-        <w:t xml:space="preserve">Service </w:t>
-      </w:r>
-      <w:r>
-        <w:rPr>
-          <w:rFonts w:hint="eastAsia"/>
-        </w:rPr>
-        <w:t>감시</w:t>
+        <w:t>C</w:t>
+      </w:r>
+      <w:r>
+        <w:t>lient</w:t>
+      </w:r>
+      <w:r>
+        <w:rPr>
+          <w:rFonts w:hint="eastAsia"/>
+        </w:rPr>
+        <w:t>가 비정상 종료된 경우,</w:t>
+      </w:r>
+      <w:r>
+        <w:t xml:space="preserve"> Client</w:t>
+      </w:r>
+      <w:r>
+        <w:rPr>
+          <w:rFonts w:hint="eastAsia"/>
+        </w:rPr>
+        <w:t>를 다시 실행시키며,</w:t>
+      </w:r>
+      <w:r>
+        <w:t xml:space="preserve"> Client</w:t>
+      </w:r>
+      <w:r>
+        <w:rPr>
+          <w:rFonts w:hint="eastAsia"/>
+        </w:rPr>
+        <w:t>의 데이터를 복구</w:t>
       </w:r>
     </w:p>
     <w:p>
@@ -513,28 +483,31 @@
         <w:ind w:leftChars="0"/>
       </w:pPr>
       <w:r>
-        <w:rPr>
-          <w:rFonts w:hint="eastAsia"/>
-        </w:rPr>
-        <w:t>C</w:t>
-      </w:r>
-      <w:r>
-        <w:t xml:space="preserve">lient </w:t>
-      </w:r>
-      <w:r>
-        <w:rPr>
-          <w:rFonts w:hint="eastAsia"/>
-        </w:rPr>
-        <w:t xml:space="preserve">비 정상 종료 시 </w:t>
-      </w:r>
-      <w:r>
-        <w:t>Service</w:t>
-      </w:r>
-      <w:r>
-        <w:rPr>
-          <w:rFonts w:hint="eastAsia"/>
-        </w:rPr>
-        <w:t>의 자료로 동작 상태 복구</w:t>
+        <w:t>Second Service</w:t>
+      </w:r>
+      <w:r>
+        <w:rPr>
+          <w:rFonts w:hint="eastAsia"/>
+        </w:rPr>
+        <w:t>가 비정상 종료된 경우,</w:t>
+      </w:r>
+      <w:r>
+        <w:t xml:space="preserve"> Second Service</w:t>
+      </w:r>
+      <w:r>
+        <w:rPr>
+          <w:rFonts w:hint="eastAsia"/>
+        </w:rPr>
+        <w:t>를 다시 실행시키며,</w:t>
+      </w:r>
+      <w:r>
+        <w:t xml:space="preserve"> Second Service</w:t>
+      </w:r>
+      <w:r>
+        <w:rPr>
+          <w:rFonts w:hint="eastAsia"/>
+        </w:rPr>
+        <w:t>의 데이터를 복구</w:t>
       </w:r>
     </w:p>
     <w:p>
@@ -557,22 +530,22 @@
         <w:t>C</w:t>
       </w:r>
       <w:r>
-        <w:t xml:space="preserve">lient </w:t>
-      </w:r>
-      <w:r>
-        <w:rPr>
-          <w:rFonts w:hint="eastAsia"/>
-        </w:rPr>
-        <w:t xml:space="preserve">정상 종료 시 </w:t>
-      </w:r>
-      <w:r>
-        <w:t xml:space="preserve">Service </w:t>
-      </w:r>
-      <w:r>
-        <w:rPr>
-          <w:rFonts w:hint="eastAsia"/>
-        </w:rPr>
-        <w:t>종료</w:t>
+        <w:t>lient</w:t>
+      </w:r>
+      <w:r>
+        <w:rPr>
+          <w:rFonts w:hint="eastAsia"/>
+        </w:rPr>
+        <w:t>와 통신하며,</w:t>
+      </w:r>
+      <w:r>
+        <w:t xml:space="preserve"> Client</w:t>
+      </w:r>
+      <w:r>
+        <w:rPr>
+          <w:rFonts w:hint="eastAsia"/>
+        </w:rPr>
+        <w:t>의 데이터를 저장</w:t>
       </w:r>
     </w:p>
     <w:p>
@@ -580,7 +553,7 @@
         <w:pStyle w:val="a7"/>
         <w:widowControl/>
         <w:numPr>
-          <w:ilvl w:val="1"/>
+          <w:ilvl w:val="2"/>
           <w:numId w:val="1"/>
         </w:numPr>
         <w:wordWrap/>
@@ -592,13 +565,321 @@
         <w:rPr>
           <w:rFonts w:hint="eastAsia"/>
         </w:rPr>
+        <w:t>S</w:t>
+      </w:r>
+      <w:r>
+        <w:t>econd Service</w:t>
+      </w:r>
+      <w:r>
+        <w:rPr>
+          <w:rFonts w:hint="eastAsia"/>
+        </w:rPr>
+        <w:t>와 통신하며,</w:t>
+      </w:r>
+      <w:r>
+        <w:t xml:space="preserve"> </w:t>
+      </w:r>
+      <w:r>
+        <w:rPr>
+          <w:rFonts w:hint="eastAsia"/>
+        </w:rPr>
         <w:t>C</w:t>
       </w:r>
       <w:r>
         <w:t>lient</w:t>
+      </w:r>
+      <w:r>
+        <w:rPr>
+          <w:rFonts w:hint="eastAsia"/>
+        </w:rPr>
+        <w:t xml:space="preserve">의 데이터를 </w:t>
+      </w:r>
+      <w:r>
+        <w:t>Second Service</w:t>
+      </w:r>
+      <w:r>
+        <w:rPr>
+          <w:rFonts w:hint="eastAsia"/>
+        </w:rPr>
+        <w:t>에게 전달</w:t>
+      </w:r>
+    </w:p>
+    <w:p>
+      <w:pPr>
+        <w:pStyle w:val="a7"/>
+        <w:widowControl/>
+        <w:numPr>
+          <w:ilvl w:val="1"/>
+          <w:numId w:val="1"/>
+        </w:numPr>
+        <w:wordWrap/>
+        <w:autoSpaceDE/>
+        <w:autoSpaceDN/>
+        <w:ind w:leftChars="0"/>
+      </w:pPr>
+      <w:r>
+        <w:rPr>
+          <w:rFonts w:hint="eastAsia"/>
+        </w:rPr>
+        <w:t>S</w:t>
+      </w:r>
+      <w:r>
+        <w:t>econd Service</w:t>
+      </w:r>
+    </w:p>
+    <w:p>
+      <w:pPr>
+        <w:pStyle w:val="a7"/>
+        <w:widowControl/>
+        <w:numPr>
+          <w:ilvl w:val="2"/>
+          <w:numId w:val="1"/>
+        </w:numPr>
+        <w:wordWrap/>
+        <w:autoSpaceDE/>
+        <w:autoSpaceDN/>
+        <w:ind w:leftChars="0"/>
+      </w:pPr>
+      <w:r>
+        <w:t>First Service</w:t>
+      </w:r>
+      <w:r>
+        <w:rPr>
+          <w:rFonts w:hint="eastAsia"/>
+        </w:rPr>
+        <w:t>가 동작중인 경우</w:t>
+      </w:r>
+    </w:p>
+    <w:p>
+      <w:pPr>
+        <w:pStyle w:val="a7"/>
+        <w:widowControl/>
+        <w:numPr>
+          <w:ilvl w:val="3"/>
+          <w:numId w:val="1"/>
+        </w:numPr>
+        <w:wordWrap/>
+        <w:autoSpaceDE/>
+        <w:autoSpaceDN/>
+        <w:ind w:leftChars="0"/>
+      </w:pPr>
+      <w:r>
+        <w:t>First Service</w:t>
+      </w:r>
+      <w:r>
+        <w:rPr>
+          <w:rFonts w:hint="eastAsia"/>
+        </w:rPr>
+        <w:t>와 통신하며,</w:t>
+      </w:r>
+      <w:r>
+        <w:t xml:space="preserve"> Client</w:t>
+      </w:r>
+      <w:r>
+        <w:rPr>
+          <w:rFonts w:hint="eastAsia"/>
+        </w:rPr>
+        <w:t xml:space="preserve">의 데이터를 </w:t>
+      </w:r>
+      <w:r>
+        <w:t>First Service</w:t>
+      </w:r>
+      <w:r>
+        <w:rPr>
+          <w:rFonts w:hint="eastAsia"/>
+        </w:rPr>
+        <w:t>에서 받아 저장</w:t>
+      </w:r>
+    </w:p>
+    <w:p>
+      <w:pPr>
+        <w:pStyle w:val="a7"/>
+        <w:widowControl/>
+        <w:numPr>
+          <w:ilvl w:val="2"/>
+          <w:numId w:val="1"/>
+        </w:numPr>
+        <w:wordWrap/>
+        <w:autoSpaceDE/>
+        <w:autoSpaceDN/>
+        <w:ind w:leftChars="0"/>
+      </w:pPr>
+      <w:r>
+        <w:t>First Service</w:t>
+      </w:r>
+      <w:r>
+        <w:rPr>
+          <w:rFonts w:hint="eastAsia"/>
+        </w:rPr>
+        <w:t>가 종료된 경우</w:t>
+      </w:r>
+    </w:p>
+    <w:p>
+      <w:pPr>
+        <w:pStyle w:val="a7"/>
+        <w:widowControl/>
+        <w:numPr>
+          <w:ilvl w:val="3"/>
+          <w:numId w:val="1"/>
+        </w:numPr>
+        <w:wordWrap/>
+        <w:autoSpaceDE/>
+        <w:autoSpaceDN/>
+        <w:ind w:leftChars="0"/>
+      </w:pPr>
+      <w:r>
+        <w:rPr>
+          <w:rFonts w:hint="eastAsia"/>
+        </w:rPr>
+        <w:t>C</w:t>
+      </w:r>
+      <w:r>
+        <w:t>lient</w:t>
+      </w:r>
+      <w:r>
+        <w:rPr>
+          <w:rFonts w:hint="eastAsia"/>
+        </w:rPr>
+        <w:t>와 통신하며,</w:t>
+      </w:r>
+      <w:r>
+        <w:t xml:space="preserve"> First Service</w:t>
+      </w:r>
+      <w:r>
+        <w:rPr>
+          <w:rFonts w:hint="eastAsia"/>
+        </w:rPr>
+        <w:t>가 실행되기 전까지</w:t>
+      </w:r>
+      <w:r>
+        <w:t xml:space="preserve"> Client</w:t>
+      </w:r>
+      <w:r>
+        <w:rPr>
+          <w:rFonts w:hint="eastAsia"/>
+        </w:rPr>
+        <w:t>의 데이터를 저장</w:t>
+      </w:r>
+    </w:p>
+    <w:p>
+      <w:pPr>
+        <w:pStyle w:val="a7"/>
+        <w:widowControl/>
+        <w:numPr>
+          <w:ilvl w:val="3"/>
+          <w:numId w:val="1"/>
+        </w:numPr>
+        <w:wordWrap/>
+        <w:autoSpaceDE/>
+        <w:autoSpaceDN/>
+        <w:ind w:leftChars="0"/>
+        <w:rPr>
+          <w:rFonts w:hint="eastAsia"/>
+        </w:rPr>
+      </w:pPr>
+      <w:r>
+        <w:rPr>
+          <w:rFonts w:hint="eastAsia"/>
+        </w:rPr>
+        <w:lastRenderedPageBreak/>
+        <w:t>C</w:t>
+      </w:r>
+      <w:r>
+        <w:t>lient</w:t>
+      </w:r>
+      <w:r>
+        <w:rPr>
+          <w:rFonts w:hint="eastAsia"/>
+        </w:rPr>
+        <w:t>가 비정상 종료된 경우,</w:t>
+      </w:r>
+      <w:r>
+        <w:t xml:space="preserve"> C</w:t>
       </w:r>
       <w:bookmarkStart w:id="0" w:name="_GoBack"/>
       <w:bookmarkEnd w:id="0"/>
+      <w:r>
+        <w:t>lient</w:t>
+      </w:r>
+      <w:r>
+        <w:rPr>
+          <w:rFonts w:hint="eastAsia"/>
+        </w:rPr>
+        <w:t>를 다시 실행시키며, 데이터를 복구</w:t>
+      </w:r>
+    </w:p>
+    <w:p>
+      <w:pPr>
+        <w:pStyle w:val="a7"/>
+        <w:widowControl/>
+        <w:numPr>
+          <w:ilvl w:val="3"/>
+          <w:numId w:val="1"/>
+        </w:numPr>
+        <w:wordWrap/>
+        <w:autoSpaceDE/>
+        <w:autoSpaceDN/>
+        <w:ind w:leftChars="0"/>
+        <w:rPr>
+          <w:rFonts w:hint="eastAsia"/>
+        </w:rPr>
+      </w:pPr>
+      <w:r>
+        <w:t>First Service</w:t>
+      </w:r>
+      <w:r>
+        <w:rPr>
+          <w:rFonts w:hint="eastAsia"/>
+        </w:rPr>
+        <w:t>를 다시 실행시</w:t>
+      </w:r>
+      <w:r>
+        <w:rPr>
+          <w:rFonts w:hint="eastAsia"/>
+        </w:rPr>
+        <w:t>킴</w:t>
+      </w:r>
+      <w:r>
+        <w:rPr>
+          <w:rFonts w:hint="eastAsia"/>
+        </w:rPr>
+        <w:t xml:space="preserve"> </w:t>
+      </w:r>
+    </w:p>
+    <w:p>
+      <w:pPr>
+        <w:pStyle w:val="a7"/>
+        <w:widowControl/>
+        <w:numPr>
+          <w:ilvl w:val="1"/>
+          <w:numId w:val="1"/>
+        </w:numPr>
+        <w:wordWrap/>
+        <w:autoSpaceDE/>
+        <w:autoSpaceDN/>
+        <w:ind w:leftChars="0"/>
+      </w:pPr>
+      <w:r>
+        <w:rPr>
+          <w:rFonts w:hint="eastAsia"/>
+        </w:rPr>
+        <w:t>C</w:t>
+      </w:r>
+      <w:r>
+        <w:t>lient</w:t>
+      </w:r>
+      <w:r>
+        <w:t xml:space="preserve"> (.Net Windows Form </w:t>
+      </w:r>
+      <w:r>
+        <w:rPr>
+          <w:rFonts w:hint="eastAsia"/>
+        </w:rPr>
+        <w:t>앱</w:t>
+      </w:r>
+      <w:r>
+        <w:t>)</w:t>
+      </w:r>
     </w:p>
     <w:p>
       <w:pPr>
@@ -801,7 +1082,6 @@
         <w:autoSpaceDN/>
       </w:pPr>
       <w:r>
-        <w:lastRenderedPageBreak/>
         <w:br w:type="page"/>
       </w:r>
     </w:p>
@@ -1104,6 +1384,107 @@
         </w:numPr>
         <w:ind w:leftChars="0"/>
       </w:pPr>
+      <w:r>
+        <w:t xml:space="preserve">Visual Studio </w:t>
+      </w:r>
+      <w:r>
+        <w:rPr>
+          <w:rFonts w:hint="eastAsia"/>
+        </w:rPr>
+        <w:t>네이티브 명령 프롬프트 실행</w:t>
+      </w:r>
+    </w:p>
+    <w:p>
+      <w:pPr>
+        <w:pStyle w:val="a7"/>
+        <w:numPr>
+          <w:ilvl w:val="2"/>
+          <w:numId w:val="4"/>
+        </w:numPr>
+        <w:ind w:leftChars="0"/>
+      </w:pPr>
+      <w:r>
+        <w:rPr>
+          <w:rFonts w:hint="eastAsia"/>
+        </w:rPr>
+        <w:t>설치할 서비스가 있는 경로로 이동</w:t>
+      </w:r>
+    </w:p>
+    <w:p>
+      <w:pPr>
+        <w:pStyle w:val="a7"/>
+        <w:numPr>
+          <w:ilvl w:val="2"/>
+          <w:numId w:val="4"/>
+        </w:numPr>
+        <w:ind w:leftChars="0"/>
+      </w:pPr>
+      <w:r>
+        <w:rPr>
+          <w:rFonts w:hint="eastAsia"/>
+        </w:rPr>
+        <w:t>설치</w:t>
+      </w:r>
+      <w:r>
+        <w:t xml:space="preserve">: Installutil </w:t>
+      </w:r>
+      <w:r>
+        <w:rPr>
+          <w:rFonts w:hint="eastAsia"/>
+        </w:rPr>
+        <w:t xml:space="preserve">서비스 </w:t>
+      </w:r>
+    </w:p>
+    <w:p>
+      <w:pPr>
+        <w:pStyle w:val="a7"/>
+        <w:numPr>
+          <w:ilvl w:val="3"/>
+          <w:numId w:val="4"/>
+        </w:numPr>
+        <w:ind w:leftChars="0"/>
+      </w:pPr>
+      <w:r>
+        <w:t>Ex) Installutil ServiceA.exe</w:t>
+      </w:r>
+    </w:p>
+    <w:p>
+      <w:pPr>
+        <w:pStyle w:val="a7"/>
+        <w:numPr>
+          <w:ilvl w:val="2"/>
+          <w:numId w:val="4"/>
+        </w:numPr>
+        <w:ind w:leftChars="0"/>
+      </w:pPr>
+      <w:r>
+        <w:rPr>
+          <w:rFonts w:hint="eastAsia"/>
+        </w:rPr>
+        <w:t>삭제:</w:t>
+      </w:r>
+      <w:r>
+        <w:t xml:space="preserve"> Installutil /u </w:t>
+      </w:r>
+      <w:r>
+        <w:rPr>
+          <w:rFonts w:hint="eastAsia"/>
+        </w:rPr>
+        <w:t>서비스</w:t>
+      </w:r>
+    </w:p>
+    <w:p>
+      <w:pPr>
+        <w:pStyle w:val="a7"/>
+        <w:numPr>
+          <w:ilvl w:val="3"/>
+          <w:numId w:val="4"/>
+        </w:numPr>
+        <w:ind w:leftChars="0"/>
+      </w:pPr>
+      <w:r>
+        <w:t>Ex) Installutil /u ServiceA.exe</w:t>
+      </w:r>
     </w:p>
     <w:p>
       <w:pPr>
@@ -1309,6 +1690,7 @@
         <w:rPr>
           <w:rFonts w:hint="eastAsia"/>
         </w:rPr>
+        <w:lastRenderedPageBreak/>
         <w:t>S</w:t>
       </w:r>
       <w:r>
@@ -1451,324 +1833,429 @@
         <w:rPr>
           <w:rFonts w:hint="eastAsia"/>
         </w:rPr>
+        <w:t>I</w:t>
+      </w:r>
+      <w:r>
+        <w:t>pcServerChannel Class</w:t>
+      </w:r>
+    </w:p>
+    <w:p>
+      <w:pPr>
+        <w:pStyle w:val="a7"/>
+        <w:numPr>
+          <w:ilvl w:val="1"/>
+          <w:numId w:val="4"/>
+        </w:numPr>
+        <w:ind w:leftChars="0"/>
+      </w:pPr>
+      <w:r>
+        <w:rPr>
+          <w:rFonts w:hint="eastAsia"/>
+        </w:rPr>
+        <w:t>C</w:t>
+      </w:r>
+      <w:r>
+        <w:t xml:space="preserve"># </w:t>
+      </w:r>
+      <w:r>
+        <w:rPr>
+          <w:rFonts w:hint="eastAsia"/>
+        </w:rPr>
+        <w:t>S</w:t>
+      </w:r>
+      <w:r>
+        <w:t xml:space="preserve">ervice Program </w:t>
+      </w:r>
+      <w:r>
+        <w:rPr>
+          <w:rFonts w:hint="eastAsia"/>
+        </w:rPr>
+        <w:t>구조</w:t>
+      </w:r>
+    </w:p>
+    <w:p/>
+    <w:p>
+      <w:pPr>
+        <w:pStyle w:val="a7"/>
+        <w:numPr>
+          <w:ilvl w:val="0"/>
+          <w:numId w:val="4"/>
+        </w:numPr>
+        <w:ind w:leftChars="0"/>
+      </w:pPr>
+      <w:r>
+        <w:rPr>
+          <w:rFonts w:hint="eastAsia"/>
+        </w:rPr>
+        <w:t>통신</w:t>
+      </w:r>
+    </w:p>
+    <w:p>
+      <w:pPr>
+        <w:pStyle w:val="a7"/>
+        <w:numPr>
+          <w:ilvl w:val="1"/>
+          <w:numId w:val="4"/>
+        </w:numPr>
+        <w:ind w:leftChars="0"/>
+      </w:pPr>
+      <w:r>
+        <w:rPr>
+          <w:rFonts w:hint="eastAsia"/>
+        </w:rPr>
+        <w:t>I</w:t>
+      </w:r>
+      <w:r>
+        <w:t>PC(</w:t>
+      </w:r>
+      <w:r>
+        <w:rPr>
+          <w:rFonts w:hint="eastAsia"/>
+        </w:rPr>
+        <w:t>프로세스간 통신)을 이용</w:t>
+      </w:r>
+    </w:p>
+    <w:p>
+      <w:pPr>
+        <w:pStyle w:val="a7"/>
+        <w:numPr>
+          <w:ilvl w:val="2"/>
+          <w:numId w:val="4"/>
+        </w:numPr>
+        <w:ind w:leftChars="0"/>
+      </w:pPr>
+      <w:r>
+        <w:t>File</w:t>
+      </w:r>
+    </w:p>
+    <w:p>
+      <w:pPr>
+        <w:pStyle w:val="a7"/>
+        <w:numPr>
+          <w:ilvl w:val="2"/>
+          <w:numId w:val="4"/>
+        </w:numPr>
+        <w:ind w:leftChars="0"/>
+      </w:pPr>
+      <w:r>
+        <w:rPr>
+          <w:rFonts w:hint="eastAsia"/>
+        </w:rPr>
+        <w:t>S</w:t>
+      </w:r>
+      <w:r>
+        <w:t>ignal</w:t>
+      </w:r>
+    </w:p>
+    <w:p>
+      <w:pPr>
+        <w:pStyle w:val="a7"/>
+        <w:numPr>
+          <w:ilvl w:val="2"/>
+          <w:numId w:val="4"/>
+        </w:numPr>
+        <w:ind w:leftChars="0"/>
+      </w:pPr>
+      <w:r>
+        <w:rPr>
+          <w:rFonts w:hint="eastAsia"/>
+        </w:rPr>
+        <w:t>S</w:t>
+      </w:r>
+      <w:r>
+        <w:t>ocket</w:t>
+      </w:r>
+    </w:p>
+    <w:p>
+      <w:pPr>
+        <w:pStyle w:val="a7"/>
+        <w:numPr>
+          <w:ilvl w:val="2"/>
+          <w:numId w:val="4"/>
+        </w:numPr>
+        <w:ind w:leftChars="0"/>
+      </w:pPr>
+      <w:r>
+        <w:rPr>
+          <w:rFonts w:hint="eastAsia"/>
+        </w:rPr>
+        <w:t>M</w:t>
+      </w:r>
+      <w:r>
+        <w:t>essage Queue</w:t>
+      </w:r>
+    </w:p>
+    <w:p>
+      <w:pPr>
+        <w:pStyle w:val="a7"/>
+        <w:numPr>
+          <w:ilvl w:val="2"/>
+          <w:numId w:val="4"/>
+        </w:numPr>
+        <w:ind w:leftChars="0"/>
+      </w:pPr>
+      <w:r>
+        <w:rPr>
+          <w:rFonts w:hint="eastAsia"/>
+        </w:rPr>
+        <w:t>P</w:t>
+      </w:r>
+      <w:r>
+        <w:t>ipe</w:t>
+      </w:r>
+    </w:p>
+    <w:p>
+      <w:pPr>
+        <w:pStyle w:val="a7"/>
+        <w:numPr>
+          <w:ilvl w:val="2"/>
+          <w:numId w:val="4"/>
+        </w:numPr>
+        <w:ind w:leftChars="0"/>
+      </w:pPr>
+      <w:r>
+        <w:rPr>
+          <w:rFonts w:hint="eastAsia"/>
+        </w:rPr>
+        <w:t>N</w:t>
+      </w:r>
+      <w:r>
+        <w:t>amed Pipe</w:t>
+      </w:r>
+    </w:p>
+    <w:p>
+      <w:pPr>
+        <w:pStyle w:val="a7"/>
+        <w:numPr>
+          <w:ilvl w:val="2"/>
+          <w:numId w:val="4"/>
+        </w:numPr>
+        <w:ind w:leftChars="0"/>
+      </w:pPr>
+      <w:r>
+        <w:t>Shared Memory</w:t>
+      </w:r>
+    </w:p>
+    <w:p>
+      <w:pPr>
+        <w:pStyle w:val="a7"/>
+        <w:numPr>
+          <w:ilvl w:val="2"/>
+          <w:numId w:val="4"/>
+        </w:numPr>
+        <w:ind w:leftChars="0"/>
+      </w:pPr>
+      <w:r>
+        <w:rPr>
+          <w:rFonts w:hint="eastAsia"/>
+        </w:rPr>
+        <w:t>M</w:t>
+      </w:r>
+      <w:r>
+        <w:t>emory Map</w:t>
+      </w:r>
+    </w:p>
+    <w:p>
+      <w:pPr>
+        <w:pStyle w:val="a7"/>
+        <w:numPr>
+          <w:ilvl w:val="1"/>
+          <w:numId w:val="4"/>
+        </w:numPr>
+        <w:ind w:leftChars="0"/>
+      </w:pPr>
+      <w:r>
+        <w:rPr>
+          <w:rFonts w:hint="eastAsia"/>
+        </w:rPr>
+        <w:t>W</w:t>
+      </w:r>
+      <w:r>
+        <w:t>CF</w:t>
+      </w:r>
+    </w:p>
+    <w:p>
+      <w:pPr>
+        <w:pStyle w:val="a7"/>
+        <w:numPr>
+          <w:ilvl w:val="2"/>
+          <w:numId w:val="4"/>
+        </w:numPr>
+        <w:ind w:leftChars="0"/>
+      </w:pPr>
+      <w:r>
+        <w:rPr>
+          <w:rFonts w:hint="eastAsia"/>
+        </w:rPr>
+        <w:t>W</w:t>
+      </w:r>
+      <w:r>
+        <w:t xml:space="preserve">indows Communication Foundation </w:t>
+      </w:r>
+    </w:p>
+    <w:p>
+      <w:pPr>
+        <w:pStyle w:val="a7"/>
+        <w:numPr>
+          <w:ilvl w:val="2"/>
+          <w:numId w:val="4"/>
+        </w:numPr>
+        <w:ind w:leftChars="0"/>
+      </w:pPr>
+      <w:r>
+        <w:rPr>
+          <w:rFonts w:hint="eastAsia"/>
+        </w:rPr>
+        <w:t>X</w:t>
+      </w:r>
+      <w:r>
+        <w:t xml:space="preserve">ML </w:t>
+      </w:r>
+      <w:r>
+        <w:rPr>
+          <w:rFonts w:hint="eastAsia"/>
+        </w:rPr>
+        <w:t>웹 서비스 기반의 차세대 서비스 통신 프레임 워크</w:t>
+      </w:r>
+    </w:p>
+    <w:p>
+      <w:pPr>
+        <w:pStyle w:val="a7"/>
+        <w:numPr>
+          <w:ilvl w:val="2"/>
+          <w:numId w:val="4"/>
+        </w:numPr>
+        <w:ind w:leftChars="0"/>
+      </w:pPr>
+      <w:r>
+        <w:rPr>
+          <w:rFonts w:hint="eastAsia"/>
+        </w:rPr>
+        <w:t>E</w:t>
+      </w:r>
+      <w:r>
+        <w:t>nd Point (</w:t>
+      </w:r>
+      <w:r>
+        <w:rPr>
+          <w:rFonts w:hint="eastAsia"/>
+        </w:rPr>
+        <w:t>주소</w:t>
+      </w:r>
+      <w:r>
+        <w:t xml:space="preserve">, </w:t>
+      </w:r>
+      <w:r>
+        <w:rPr>
+          <w:rFonts w:hint="eastAsia"/>
+        </w:rPr>
+        <w:t>계약,</w:t>
+      </w:r>
+      <w:r>
+        <w:t xml:space="preserve"> </w:t>
+      </w:r>
+      <w:r>
+        <w:rPr>
+          <w:rFonts w:hint="eastAsia"/>
+        </w:rPr>
+        <w:t>바인딩)</w:t>
+      </w:r>
+    </w:p>
+    <w:p>
+      <w:pPr>
+        <w:pStyle w:val="a7"/>
+        <w:numPr>
+          <w:ilvl w:val="0"/>
+          <w:numId w:val="4"/>
+        </w:numPr>
+        <w:ind w:leftChars="0"/>
+      </w:pPr>
+      <w:r>
+        <w:t>System.Runtime.Remoting.Channel.Ipc</w:t>
+      </w:r>
+    </w:p>
+    <w:p>
+      <w:pPr>
+        <w:pStyle w:val="a7"/>
+        <w:numPr>
+          <w:ilvl w:val="1"/>
+          <w:numId w:val="4"/>
+        </w:numPr>
+        <w:ind w:leftChars="0"/>
+      </w:pPr>
+      <w:r>
+        <w:t xml:space="preserve"> </w:t>
+      </w:r>
+    </w:p>
+    <w:p>
+      <w:pPr>
+        <w:pStyle w:val="a7"/>
+        <w:numPr>
+          <w:ilvl w:val="1"/>
+          <w:numId w:val="4"/>
+        </w:numPr>
+        <w:ind w:leftChars="0"/>
+      </w:pPr>
+      <w:r>
+        <w:rPr>
+          <w:rFonts w:hint="eastAsia"/>
+        </w:rPr>
+        <w:t xml:space="preserve"> </w:t>
+      </w:r>
+    </w:p>
+    <w:p>
+      <w:pPr>
+        <w:pStyle w:val="a7"/>
+        <w:numPr>
+          <w:ilvl w:val="1"/>
+          <w:numId w:val="4"/>
+        </w:numPr>
+        <w:ind w:leftChars="0"/>
+      </w:pPr>
+      <w:r>
+        <w:rPr>
+          <w:rFonts w:hint="eastAsia"/>
+        </w:rPr>
+        <w:t xml:space="preserve"> </w:t>
+      </w:r>
+    </w:p>
+    <w:p>
+      <w:pPr>
+        <w:pStyle w:val="a7"/>
+        <w:numPr>
+          <w:ilvl w:val="1"/>
+          <w:numId w:val="4"/>
+        </w:numPr>
+        <w:ind w:leftChars="0"/>
+      </w:pPr>
+      <w:commentRangeStart w:id="1"/>
+      <w:r>
         <w:lastRenderedPageBreak/>
-        <w:t>I</w:t>
-      </w:r>
-      <w:r>
-        <w:t>pcServerChannel Class</w:t>
-      </w:r>
-    </w:p>
-    <w:p>
-      <w:pPr>
-        <w:pStyle w:val="a7"/>
-        <w:numPr>
-          <w:ilvl w:val="1"/>
-          <w:numId w:val="4"/>
-        </w:numPr>
-        <w:ind w:leftChars="0"/>
-      </w:pPr>
-      <w:r>
-        <w:rPr>
-          <w:rFonts w:hint="eastAsia"/>
-        </w:rPr>
-        <w:t>C</w:t>
-      </w:r>
-      <w:r>
-        <w:t xml:space="preserve"># </w:t>
-      </w:r>
-      <w:r>
-        <w:rPr>
-          <w:rFonts w:hint="eastAsia"/>
-        </w:rPr>
-        <w:t>S</w:t>
-      </w:r>
-      <w:r>
-        <w:t xml:space="preserve">ervice Program </w:t>
-      </w:r>
-      <w:r>
-        <w:rPr>
-          <w:rFonts w:hint="eastAsia"/>
-        </w:rPr>
-        <w:t>구조</w:t>
-      </w:r>
-    </w:p>
-    <w:p/>
-    <w:p>
-      <w:pPr>
-        <w:pStyle w:val="a7"/>
-        <w:numPr>
-          <w:ilvl w:val="0"/>
-          <w:numId w:val="4"/>
-        </w:numPr>
-        <w:ind w:leftChars="0"/>
-      </w:pPr>
-      <w:r>
-        <w:rPr>
-          <w:rFonts w:hint="eastAsia"/>
-        </w:rPr>
-        <w:t>통신</w:t>
-      </w:r>
-    </w:p>
-    <w:p>
-      <w:pPr>
-        <w:pStyle w:val="a7"/>
-        <w:numPr>
-          <w:ilvl w:val="1"/>
-          <w:numId w:val="4"/>
-        </w:numPr>
-        <w:ind w:leftChars="0"/>
-      </w:pPr>
-      <w:r>
-        <w:rPr>
-          <w:rFonts w:hint="eastAsia"/>
-        </w:rPr>
-        <w:t>I</w:t>
-      </w:r>
-      <w:r>
-        <w:t>PC(</w:t>
-      </w:r>
-      <w:r>
-        <w:rPr>
-          <w:rFonts w:hint="eastAsia"/>
-        </w:rPr>
-        <w:t>프로세스간 통신)을 이용</w:t>
-      </w:r>
-    </w:p>
-    <w:p>
-      <w:pPr>
-        <w:pStyle w:val="a7"/>
-        <w:numPr>
-          <w:ilvl w:val="2"/>
-          <w:numId w:val="4"/>
-        </w:numPr>
-        <w:ind w:leftChars="0"/>
-      </w:pPr>
-      <w:r>
-        <w:t>File</w:t>
-      </w:r>
-    </w:p>
-    <w:p>
-      <w:pPr>
-        <w:pStyle w:val="a7"/>
-        <w:numPr>
-          <w:ilvl w:val="2"/>
-          <w:numId w:val="4"/>
-        </w:numPr>
-        <w:ind w:leftChars="0"/>
-      </w:pPr>
-      <w:r>
-        <w:rPr>
-          <w:rFonts w:hint="eastAsia"/>
-        </w:rPr>
-        <w:t>S</w:t>
-      </w:r>
-      <w:r>
-        <w:t>ignal</w:t>
-      </w:r>
-    </w:p>
-    <w:p>
-      <w:pPr>
-        <w:pStyle w:val="a7"/>
-        <w:numPr>
-          <w:ilvl w:val="2"/>
-          <w:numId w:val="4"/>
-        </w:numPr>
-        <w:ind w:leftChars="0"/>
-      </w:pPr>
-      <w:r>
-        <w:rPr>
-          <w:rFonts w:hint="eastAsia"/>
-        </w:rPr>
-        <w:t>S</w:t>
-      </w:r>
-      <w:r>
-        <w:t>ocket</w:t>
-      </w:r>
-    </w:p>
-    <w:p>
-      <w:pPr>
-        <w:pStyle w:val="a7"/>
-        <w:numPr>
-          <w:ilvl w:val="2"/>
-          <w:numId w:val="4"/>
-        </w:numPr>
-        <w:ind w:leftChars="0"/>
-      </w:pPr>
-      <w:r>
-        <w:rPr>
-          <w:rFonts w:hint="eastAsia"/>
-        </w:rPr>
-        <w:t>M</w:t>
-      </w:r>
-      <w:r>
-        <w:t>essage Queue</w:t>
-      </w:r>
-    </w:p>
-    <w:p>
-      <w:pPr>
-        <w:pStyle w:val="a7"/>
-        <w:numPr>
-          <w:ilvl w:val="2"/>
-          <w:numId w:val="4"/>
-        </w:numPr>
-        <w:ind w:leftChars="0"/>
-      </w:pPr>
-      <w:r>
-        <w:rPr>
-          <w:rFonts w:hint="eastAsia"/>
-        </w:rPr>
-        <w:t>P</w:t>
-      </w:r>
-      <w:r>
-        <w:t>ipe</w:t>
-      </w:r>
-    </w:p>
-    <w:p>
-      <w:pPr>
-        <w:pStyle w:val="a7"/>
-        <w:numPr>
-          <w:ilvl w:val="2"/>
-          <w:numId w:val="4"/>
-        </w:numPr>
-        <w:ind w:leftChars="0"/>
-      </w:pPr>
-      <w:r>
-        <w:rPr>
-          <w:rFonts w:hint="eastAsia"/>
-        </w:rPr>
-        <w:t>N</w:t>
-      </w:r>
-      <w:r>
-        <w:t>amed Pipe</w:t>
-      </w:r>
-    </w:p>
-    <w:p>
-      <w:pPr>
-        <w:pStyle w:val="a7"/>
-        <w:numPr>
-          <w:ilvl w:val="2"/>
-          <w:numId w:val="4"/>
-        </w:numPr>
-        <w:ind w:leftChars="0"/>
-      </w:pPr>
-      <w:r>
-        <w:t>Shared Memory</w:t>
-      </w:r>
-    </w:p>
-    <w:p>
-      <w:pPr>
-        <w:pStyle w:val="a7"/>
-        <w:numPr>
-          <w:ilvl w:val="2"/>
-          <w:numId w:val="4"/>
-        </w:numPr>
-        <w:ind w:leftChars="0"/>
-      </w:pPr>
-      <w:r>
-        <w:rPr>
-          <w:rFonts w:hint="eastAsia"/>
-        </w:rPr>
-        <w:t>M</w:t>
-      </w:r>
-      <w:r>
-        <w:t>emory Map</w:t>
-      </w:r>
-    </w:p>
-    <w:p>
-      <w:pPr>
-        <w:pStyle w:val="a7"/>
-        <w:numPr>
-          <w:ilvl w:val="1"/>
-          <w:numId w:val="4"/>
-        </w:numPr>
-        <w:ind w:leftChars="0"/>
-      </w:pPr>
-      <w:r>
-        <w:rPr>
-          <w:rFonts w:hint="eastAsia"/>
-        </w:rPr>
-        <w:t>W</w:t>
-      </w:r>
-      <w:r>
-        <w:t>CF</w:t>
-      </w:r>
-    </w:p>
-    <w:p>
-      <w:pPr>
-        <w:pStyle w:val="a7"/>
-        <w:numPr>
-          <w:ilvl w:val="2"/>
-          <w:numId w:val="4"/>
-        </w:numPr>
-        <w:ind w:leftChars="0"/>
-      </w:pPr>
-      <w:r>
-        <w:rPr>
-          <w:rFonts w:hint="eastAsia"/>
-        </w:rPr>
-        <w:t>W</w:t>
-      </w:r>
-      <w:r>
-        <w:t xml:space="preserve">indows Communication Foundation </w:t>
-      </w:r>
-    </w:p>
-    <w:p>
-      <w:pPr>
-        <w:pStyle w:val="a7"/>
-        <w:numPr>
-          <w:ilvl w:val="2"/>
-          <w:numId w:val="4"/>
-        </w:numPr>
-        <w:ind w:leftChars="0"/>
-      </w:pPr>
-      <w:r>
-        <w:rPr>
-          <w:rFonts w:hint="eastAsia"/>
-        </w:rPr>
-        <w:t>X</w:t>
-      </w:r>
-      <w:r>
-        <w:t xml:space="preserve">ML </w:t>
-      </w:r>
-      <w:r>
-        <w:rPr>
-          <w:rFonts w:hint="eastAsia"/>
-        </w:rPr>
-        <w:t>웹 서비스 기반의 차세대 서비스 통신 프레임 워크</w:t>
-      </w:r>
-    </w:p>
-    <w:p>
-      <w:pPr>
-        <w:pStyle w:val="a7"/>
-        <w:numPr>
-          <w:ilvl w:val="2"/>
-          <w:numId w:val="4"/>
-        </w:numPr>
-        <w:ind w:leftChars="0"/>
-      </w:pPr>
-      <w:r>
-        <w:rPr>
-          <w:rFonts w:hint="eastAsia"/>
-        </w:rPr>
-        <w:t>E</w:t>
-      </w:r>
-      <w:r>
-        <w:t>nd Point (</w:t>
-      </w:r>
-      <w:r>
-        <w:rPr>
-          <w:rFonts w:hint="eastAsia"/>
-        </w:rPr>
-        <w:t>주소</w:t>
-      </w:r>
-      <w:r>
-        <w:t xml:space="preserve">, </w:t>
-      </w:r>
-      <w:r>
-        <w:rPr>
-          <w:rFonts w:hint="eastAsia"/>
-        </w:rPr>
-        <w:t>계약,</w:t>
+        <w:t>Service</w:t>
+      </w:r>
+      <w:r>
+        <w:rPr>
+          <w:rFonts w:hint="eastAsia"/>
+        </w:rPr>
+        <w:t xml:space="preserve">와 </w:t>
+      </w:r>
+      <w:r>
+        <w:t xml:space="preserve">App </w:t>
+      </w:r>
+      <w:r>
+        <w:rPr>
+          <w:rFonts w:hint="eastAsia"/>
+        </w:rPr>
+        <w:t xml:space="preserve">간의 통신시 </w:t>
+      </w:r>
+      <w:r>
+        <w:t xml:space="preserve">Ipc </w:t>
+      </w:r>
+      <w:r>
+        <w:rPr>
+          <w:rFonts w:hint="eastAsia"/>
+        </w:rPr>
+        <w:t>포트에 연결할 수 없습니다.</w:t>
       </w:r>
       <w:r>
         <w:t xml:space="preserve"> </w:t>
@@ -1777,7 +2264,14 @@
         <w:rPr>
           <w:rFonts w:hint="eastAsia"/>
         </w:rPr>
-        <w:t>바인딩)</w:t>
+        <w:t>해결</w:t>
+      </w:r>
+      <w:commentRangeEnd w:id="1"/>
+      <w:r>
+        <w:rPr>
+          <w:rStyle w:val="a3"/>
+        </w:rPr>
+        <w:commentReference w:id="1"/>
       </w:r>
     </w:p>
     <w:sectPr>
@@ -1788,6 +2282,352 @@
     </w:sectPr>
   </w:body>
 </w:document>
+</file>
+
+<file path=word/comments.xml><?xml version="1.0" encoding="utf-8"?>
+<w:comments xmlns:wpc="http://schemas.microsoft.com/office/word/2010/wordprocessingCanvas" xmlns:cx="http://schemas.microsoft.com/office/drawing/2014/chartex" xmlns:cx1="http://schemas.microsoft.com/office/drawing/2015/9/8/chartex" xmlns:cx2="http://schemas.microsoft.com/office/drawing/2015/10/21/chartex" xmlns:cx3="http://schemas.microsoft.com/office/drawing/2016/5/9/chartex" xmlns:cx4="http://schemas.microsoft.com/office/drawing/2016/5/10/chartex" xmlns:cx5="http://schemas.microsoft.com/office/drawing/2016/5/11/chartex" xmlns:cx6="http://schemas.microsoft.com/office/drawing/2016/5/12/chartex" xmlns:cx7="http://schemas.microsoft.com/office/drawing/2016/5/13/chartex" xmlns:cx8="http://schemas.microsoft.com/office/drawing/2016/5/14/chartex" xmlns:mc="http://schemas.openxmlformats.org/markup-compatibility/2006" xmlns:aink="http://schemas.microsoft.com/office/drawing/2016/ink" xmlns:am3d="http://schemas.microsoft.com/office/drawing/2017/model3d" xmlns:o="urn:schemas-microsoft-com:office:office" xmlns:r="http://schemas.openxmlformats.org/officeDocument/2006/relationships" xmlns:m="http://schemas.openxmlformats.org/officeDocument/2006/math" xmlns:v="urn:schemas-microsoft-com:vml" xmlns:wp14="http://schemas.microsoft.com/office/word/2010/wordprocessingDrawing" xmlns:wp="http://schemas.openxmlformats.org/drawingml/2006/wordprocessingDrawing" xmlns:w10="urn:schemas-microsoft-com:office:word" xmlns:w="http://schemas.openxmlformats.org/wordprocessingml/2006/main" xmlns:w14="http://schemas.microsoft.com/office/word/2010/wordml" xmlns:w15="http://schemas.microsoft.com/office/word/2012/wordml" xmlns:w16cid="http://schemas.microsoft.com/office/word/2016/wordml/cid" xmlns:w16se="http://schemas.microsoft.com/office/word/2015/wordml/symex" xmlns:wpg="http://schemas.microsoft.com/office/word/2010/wordprocessingGroup" xmlns:wpi="http://schemas.microsoft.com/office/word/2010/wordprocessingInk" xmlns:wne="http://schemas.microsoft.com/office/word/2006/wordml" xmlns:wps="http://schemas.microsoft.com/office/word/2010/wordprocessingShape" mc:Ignorable="w14 w15 w16se w16cid wp14">
+  <w:comment w:id="1" w:author="이채호" w:date="2017-12-14T11:10:00Z" w:initials="이">
+    <w:p>
+      <w:pPr>
+        <w:spacing w:line="192" w:lineRule="auto"/>
+        <w:ind w:left="1202"/>
+        <w:rPr>
+          <w:sz w:val="18"/>
+        </w:rPr>
+      </w:pPr>
+      <w:r>
+        <w:rPr>
+          <w:rStyle w:val="a3"/>
+        </w:rPr>
+        <w:annotationRef/>
+      </w:r>
+      <w:r>
+        <w:rPr>
+          <w:sz w:val="18"/>
+        </w:rPr>
+        <w:t>//Client</w:t>
+      </w:r>
+    </w:p>
+    <w:p>
+      <w:pPr>
+        <w:spacing w:line="192" w:lineRule="auto"/>
+        <w:ind w:left="1202"/>
+        <w:rPr>
+          <w:sz w:val="18"/>
+        </w:rPr>
+      </w:pPr>
+      <w:r>
+        <w:rPr>
+          <w:sz w:val="18"/>
+        </w:rPr>
+        <w:t>BinaryClientFormatterSinkProvider clientProvider = new BinaryClientFormatterSinkProvider();</w:t>
+      </w:r>
+    </w:p>
+    <w:p>
+      <w:pPr>
+        <w:spacing w:line="192" w:lineRule="auto"/>
+        <w:ind w:left="1202"/>
+        <w:rPr>
+          <w:sz w:val="18"/>
+        </w:rPr>
+      </w:pPr>
+      <w:r>
+        <w:rPr>
+          <w:sz w:val="18"/>
+        </w:rPr>
+        <w:t>BinaryServerFormatterSinkProvider serverProvider = new BinaryServerFormatterSinkProvider();</w:t>
+      </w:r>
+    </w:p>
+    <w:p>
+      <w:pPr>
+        <w:spacing w:line="192" w:lineRule="auto"/>
+        <w:ind w:left="1202"/>
+        <w:rPr>
+          <w:sz w:val="18"/>
+        </w:rPr>
+      </w:pPr>
+    </w:p>
+    <w:p>
+      <w:pPr>
+        <w:spacing w:line="192" w:lineRule="auto"/>
+        <w:ind w:left="1202"/>
+        <w:rPr>
+          <w:sz w:val="18"/>
+        </w:rPr>
+      </w:pPr>
+      <w:r>
+        <w:rPr>
+          <w:sz w:val="18"/>
+        </w:rPr>
+        <w:t>IDictionary prop = new Hashtable();</w:t>
+      </w:r>
+    </w:p>
+    <w:p>
+      <w:pPr>
+        <w:spacing w:line="192" w:lineRule="auto"/>
+        <w:ind w:left="1202"/>
+        <w:rPr>
+          <w:sz w:val="18"/>
+        </w:rPr>
+      </w:pPr>
+      <w:r>
+        <w:rPr>
+          <w:sz w:val="18"/>
+        </w:rPr>
+        <w:t>prop["portName"] = "Client";</w:t>
+      </w:r>
+    </w:p>
+    <w:p>
+      <w:pPr>
+        <w:spacing w:line="192" w:lineRule="auto"/>
+        <w:ind w:left="1202"/>
+        <w:rPr>
+          <w:sz w:val="18"/>
+        </w:rPr>
+      </w:pPr>
+      <w:r>
+        <w:rPr>
+          <w:sz w:val="18"/>
+        </w:rPr>
+        <w:t>//This seemed to be the key property to allow us to not get the access denied. We added this to both the server and the client</w:t>
+      </w:r>
+    </w:p>
+    <w:p>
+      <w:pPr>
+        <w:spacing w:line="192" w:lineRule="auto"/>
+        <w:ind w:left="1202"/>
+        <w:rPr>
+          <w:sz w:val="18"/>
+        </w:rPr>
+      </w:pPr>
+      <w:r>
+        <w:rPr>
+          <w:sz w:val="18"/>
+        </w:rPr>
+        <w:t>prop["authorizedGroup"] = "Everyone"</w:t>
+      </w:r>
+    </w:p>
+    <w:p>
+      <w:pPr>
+        <w:spacing w:line="192" w:lineRule="auto"/>
+        <w:ind w:left="1202"/>
+        <w:rPr>
+          <w:sz w:val="18"/>
+        </w:rPr>
+      </w:pPr>
+    </w:p>
+    <w:p>
+      <w:pPr>
+        <w:spacing w:line="192" w:lineRule="auto"/>
+        <w:ind w:left="1202"/>
+        <w:rPr>
+          <w:sz w:val="18"/>
+        </w:rPr>
+      </w:pPr>
+      <w:r>
+        <w:rPr>
+          <w:sz w:val="18"/>
+        </w:rPr>
+        <w:t>IpcChannel channel = new IpcChannel(prop, clientProv, serverProv);</w:t>
+      </w:r>
+    </w:p>
+    <w:p>
+      <w:pPr>
+        <w:spacing w:line="192" w:lineRule="auto"/>
+        <w:ind w:left="1202"/>
+        <w:rPr>
+          <w:rFonts w:hint="eastAsia"/>
+          <w:sz w:val="18"/>
+        </w:rPr>
+      </w:pPr>
+      <w:r>
+        <w:rPr>
+          <w:sz w:val="18"/>
+        </w:rPr>
+        <w:t>ChannelServices.RegisterChannel(channel, false);</w:t>
+      </w:r>
+    </w:p>
+    <w:p>
+      <w:pPr>
+        <w:spacing w:line="192" w:lineRule="auto"/>
+        <w:ind w:left="1202"/>
+        <w:rPr>
+          <w:sz w:val="18"/>
+        </w:rPr>
+      </w:pPr>
+    </w:p>
+    <w:p>
+      <w:pPr>
+        <w:spacing w:line="192" w:lineRule="auto"/>
+        <w:ind w:left="1202"/>
+        <w:rPr>
+          <w:sz w:val="18"/>
+        </w:rPr>
+      </w:pPr>
+      <w:r>
+        <w:rPr>
+          <w:sz w:val="18"/>
+        </w:rPr>
+        <w:t>//Server</w:t>
+      </w:r>
+    </w:p>
+    <w:p>
+      <w:pPr>
+        <w:spacing w:line="192" w:lineRule="auto"/>
+        <w:ind w:left="1202"/>
+        <w:rPr>
+          <w:sz w:val="18"/>
+        </w:rPr>
+      </w:pPr>
+      <w:r>
+        <w:rPr>
+          <w:sz w:val="18"/>
+        </w:rPr>
+        <w:t>BinaryClientFormatterSinkProvider clientProvider = new BinaryClientFormatterSinkProvider();</w:t>
+      </w:r>
+    </w:p>
+    <w:p>
+      <w:pPr>
+        <w:spacing w:line="192" w:lineRule="auto"/>
+        <w:ind w:left="1202"/>
+        <w:rPr>
+          <w:sz w:val="18"/>
+        </w:rPr>
+      </w:pPr>
+      <w:r>
+        <w:rPr>
+          <w:sz w:val="18"/>
+        </w:rPr>
+        <w:t>BinaryServerFormatterSinkProvider serverProvider = new BinaryServerFormatterSinkProvider();</w:t>
+      </w:r>
+    </w:p>
+    <w:p>
+      <w:pPr>
+        <w:spacing w:line="192" w:lineRule="auto"/>
+        <w:ind w:left="1202"/>
+        <w:rPr>
+          <w:sz w:val="18"/>
+        </w:rPr>
+      </w:pPr>
+    </w:p>
+    <w:p>
+      <w:pPr>
+        <w:spacing w:line="192" w:lineRule="auto"/>
+        <w:ind w:left="1202"/>
+        <w:rPr>
+          <w:sz w:val="18"/>
+        </w:rPr>
+      </w:pPr>
+      <w:r>
+        <w:rPr>
+          <w:sz w:val="18"/>
+        </w:rPr>
+        <w:t>IDictionary prop = new Hashtable();</w:t>
+      </w:r>
+    </w:p>
+    <w:p>
+      <w:pPr>
+        <w:spacing w:line="192" w:lineRule="auto"/>
+        <w:ind w:left="1202"/>
+        <w:rPr>
+          <w:sz w:val="18"/>
+        </w:rPr>
+      </w:pPr>
+      <w:r>
+        <w:rPr>
+          <w:sz w:val="18"/>
+        </w:rPr>
+        <w:t>prop["portName"] = "Server";</w:t>
+      </w:r>
+    </w:p>
+    <w:p>
+      <w:pPr>
+        <w:spacing w:line="192" w:lineRule="auto"/>
+        <w:ind w:left="1202"/>
+        <w:rPr>
+          <w:sz w:val="18"/>
+        </w:rPr>
+      </w:pPr>
+      <w:r>
+        <w:rPr>
+          <w:sz w:val="18"/>
+        </w:rPr>
+        <w:t>//This seemed to be the key property to allow us to not get the access denied. We added this to both the server and the client</w:t>
+      </w:r>
+    </w:p>
+    <w:p>
+      <w:pPr>
+        <w:spacing w:line="192" w:lineRule="auto"/>
+        <w:ind w:left="1202"/>
+        <w:rPr>
+          <w:sz w:val="18"/>
+        </w:rPr>
+      </w:pPr>
+      <w:r>
+        <w:rPr>
+          <w:sz w:val="18"/>
+        </w:rPr>
+        <w:t>prop["authorizedGroup"] = "Everyone"</w:t>
+      </w:r>
+    </w:p>
+    <w:p>
+      <w:pPr>
+        <w:spacing w:line="192" w:lineRule="auto"/>
+        <w:ind w:left="1202"/>
+        <w:rPr>
+          <w:sz w:val="18"/>
+        </w:rPr>
+      </w:pPr>
+    </w:p>
+    <w:p>
+      <w:pPr>
+        <w:spacing w:line="192" w:lineRule="auto"/>
+        <w:ind w:left="1202"/>
+        <w:rPr>
+          <w:sz w:val="18"/>
+        </w:rPr>
+      </w:pPr>
+      <w:r>
+        <w:rPr>
+          <w:sz w:val="18"/>
+        </w:rPr>
+        <w:t>IpcChannel channel = new IpcChannel(prop, clientProv, serverProv);</w:t>
+      </w:r>
+    </w:p>
+    <w:p>
+      <w:pPr>
+        <w:spacing w:line="192" w:lineRule="auto"/>
+        <w:ind w:left="1202"/>
+        <w:rPr>
+          <w:sz w:val="18"/>
+        </w:rPr>
+      </w:pPr>
+      <w:r>
+        <w:rPr>
+          <w:sz w:val="18"/>
+        </w:rPr>
+        <w:t>ChannelServices.RegisterChannel(channel, false);</w:t>
+      </w:r>
+    </w:p>
+    <w:p>
+      <w:pPr>
+        <w:pStyle w:val="a4"/>
+      </w:pPr>
+    </w:p>
+  </w:comment>
+</w:comments>
+</file>
+
+<file path=word/commentsExtended.xml><?xml version="1.0" encoding="utf-8"?>
+<w15:commentsEx xmlns:wpc="http://schemas.microsoft.com/office/word/2010/wordprocessingCanvas" xmlns:cx="http://schemas.microsoft.com/office/drawing/2014/chartex" xmlns:cx1="http://schemas.microsoft.com/office/drawing/2015/9/8/chartex" xmlns:cx2="http://schemas.microsoft.com/office/drawing/2015/10/21/chartex" xmlns:cx3="http://schemas.microsoft.com/office/drawing/2016/5/9/chartex" xmlns:cx4="http://schemas.microsoft.com/office/drawing/2016/5/10/chartex" xmlns:cx5="http://schemas.microsoft.com/office/drawing/2016/5/11/chartex" xmlns:cx6="http://schemas.microsoft.com/office/drawing/2016/5/12/chartex" xmlns:cx7="http://schemas.microsoft.com/office/drawing/2016/5/13/chartex" xmlns:cx8="http://schemas.microsoft.com/office/drawing/2016/5/14/chartex" xmlns:mc="http://schemas.openxmlformats.org/markup-compatibility/2006" xmlns:aink="http://schemas.microsoft.com/office/drawing/2016/ink" xmlns:am3d="http://schemas.microsoft.com/office/drawing/2017/model3d" xmlns:o="urn:schemas-microsoft-com:office:office" xmlns:r="http://schemas.openxmlformats.org/officeDocument/2006/relationships" xmlns:m="http://schemas.openxmlformats.org/officeDocument/2006/math" xmlns:v="urn:schemas-microsoft-com:vml" xmlns:wp14="http://schemas.microsoft.com/office/word/2010/wordprocessingDrawing" xmlns:wp="http://schemas.openxmlformats.org/drawingml/2006/wordprocessingDrawing" xmlns:w10="urn:schemas-microsoft-com:office:word" xmlns:w="http://schemas.openxmlformats.org/wordprocessingml/2006/main" xmlns:w14="http://schemas.microsoft.com/office/word/2010/wordml" xmlns:w15="http://schemas.microsoft.com/office/word/2012/wordml" xmlns:w16cid="http://schemas.microsoft.com/office/word/2016/wordml/cid" xmlns:w16se="http://schemas.microsoft.com/office/word/2015/wordml/symex" xmlns:wpg="http://schemas.microsoft.com/office/word/2010/wordprocessingGroup" xmlns:wpi="http://schemas.microsoft.com/office/word/2010/wordprocessingInk" xmlns:wne="http://schemas.microsoft.com/office/word/2006/wordml" xmlns:wps="http://schemas.microsoft.com/office/word/2010/wordprocessingShape" mc:Ignorable="w14 w15 w16se w16cid wp14">
+  <w15:commentEx w15:paraId="4856D275" w15:done="0"/>
+</w15:commentsEx>
+</file>
+
+<file path=word/commentsIds.xml><?xml version="1.0" encoding="utf-8"?>
+<w16cid:commentsIds xmlns:wpc="http://schemas.microsoft.com/office/word/2010/wordprocessingCanvas" xmlns:cx="http://schemas.microsoft.com/office/drawing/2014/chartex" xmlns:cx1="http://schemas.microsoft.com/office/drawing/2015/9/8/chartex" xmlns:cx2="http://schemas.microsoft.com/office/drawing/2015/10/21/chartex" xmlns:cx3="http://schemas.microsoft.com/office/drawing/2016/5/9/chartex" xmlns:cx4="http://schemas.microsoft.com/office/drawing/2016/5/10/chartex" xmlns:cx5="http://schemas.microsoft.com/office/drawing/2016/5/11/chartex" xmlns:cx6="http://schemas.microsoft.com/office/drawing/2016/5/12/chartex" xmlns:cx7="http://schemas.microsoft.com/office/drawing/2016/5/13/chartex" xmlns:cx8="http://schemas.microsoft.com/office/drawing/2016/5/14/chartex" xmlns:mc="http://schemas.openxmlformats.org/markup-compatibility/2006" xmlns:aink="http://schemas.microsoft.com/office/drawing/2016/ink" xmlns:am3d="http://schemas.microsoft.com/office/drawing/2017/model3d" xmlns:o="urn:schemas-microsoft-com:office:office" xmlns:r="http://schemas.openxmlformats.org/officeDocument/2006/relationships" xmlns:m="http://schemas.openxmlformats.org/officeDocument/2006/math" xmlns:v="urn:schemas-microsoft-com:vml" xmlns:wp14="http://schemas.microsoft.com/office/word/2010/wordprocessingDrawing" xmlns:wp="http://schemas.openxmlformats.org/drawingml/2006/wordprocessingDrawing" xmlns:w10="urn:schemas-microsoft-com:office:word" xmlns:w="http://schemas.openxmlformats.org/wordprocessingml/2006/main" xmlns:w14="http://schemas.microsoft.com/office/word/2010/wordml" xmlns:w15="http://schemas.microsoft.com/office/word/2012/wordml" xmlns:w16cid="http://schemas.microsoft.com/office/word/2016/wordml/cid" xmlns:w16se="http://schemas.microsoft.com/office/word/2015/wordml/symex" xmlns:wpg="http://schemas.microsoft.com/office/word/2010/wordprocessingGroup" xmlns:wpi="http://schemas.microsoft.com/office/word/2010/wordprocessingInk" xmlns:wne="http://schemas.microsoft.com/office/word/2006/wordml" xmlns:wps="http://schemas.microsoft.com/office/word/2010/wordprocessingShape" mc:Ignorable="w14 w15 w16se w16cid wp14">
+  <w16cid:commentId w16cid:paraId="4856D275" w16cid:durableId="1DDCDAB9"/>
+</w16cid:commentsIds>
 </file>
 
 <file path=word/endnotes.xml><?xml version="1.0" encoding="utf-8"?>
@@ -2256,6 +3096,14 @@
     <w:abstractNumId w:val="1"/>
   </w:num>
 </w:numbering>
+</file>
+
+<file path=word/people.xml><?xml version="1.0" encoding="utf-8"?>
+<w15:people xmlns:wpc="http://schemas.microsoft.com/office/word/2010/wordprocessingCanvas" xmlns:cx="http://schemas.microsoft.com/office/drawing/2014/chartex" xmlns:cx1="http://schemas.microsoft.com/office/drawing/2015/9/8/chartex" xmlns:cx2="http://schemas.microsoft.com/office/drawing/2015/10/21/chartex" xmlns:cx3="http://schemas.microsoft.com/office/drawing/2016/5/9/chartex" xmlns:cx4="http://schemas.microsoft.com/office/drawing/2016/5/10/chartex" xmlns:cx5="http://schemas.microsoft.com/office/drawing/2016/5/11/chartex" xmlns:cx6="http://schemas.microsoft.com/office/drawing/2016/5/12/chartex" xmlns:cx7="http://schemas.microsoft.com/office/drawing/2016/5/13/chartex" xmlns:cx8="http://schemas.microsoft.com/office/drawing/2016/5/14/chartex" xmlns:mc="http://schemas.openxmlformats.org/markup-compatibility/2006" xmlns:aink="http://schemas.microsoft.com/office/drawing/2016/ink" xmlns:am3d="http://schemas.microsoft.com/office/drawing/2017/model3d" xmlns:o="urn:schemas-microsoft-com:office:office" xmlns:r="http://schemas.openxmlformats.org/officeDocument/2006/relationships" xmlns:m="http://schemas.openxmlformats.org/officeDocument/2006/math" xmlns:v="urn:schemas-microsoft-com:vml" xmlns:wp14="http://schemas.microsoft.com/office/word/2010/wordprocessingDrawing" xmlns:wp="http://schemas.openxmlformats.org/drawingml/2006/wordprocessingDrawing" xmlns:w10="urn:schemas-microsoft-com:office:word" xmlns:w="http://schemas.openxmlformats.org/wordprocessingml/2006/main" xmlns:w14="http://schemas.microsoft.com/office/word/2010/wordml" xmlns:w15="http://schemas.microsoft.com/office/word/2012/wordml" xmlns:w16cid="http://schemas.microsoft.com/office/word/2016/wordml/cid" xmlns:w16se="http://schemas.microsoft.com/office/word/2015/wordml/symex" xmlns:wpg="http://schemas.microsoft.com/office/word/2010/wordprocessingGroup" xmlns:wpi="http://schemas.microsoft.com/office/word/2010/wordprocessingInk" xmlns:wne="http://schemas.microsoft.com/office/word/2006/wordml" xmlns:wps="http://schemas.microsoft.com/office/word/2010/wordprocessingShape" mc:Ignorable="w14 w15 w16se w16cid wp14">
+  <w15:person w15:author="이채호">
+    <w15:presenceInfo w15:providerId="Windows Live" w15:userId="11a052bee9193313"/>
+  </w15:person>
+</w15:people>
 </file>
 
 <file path=word/styles.xml><?xml version="1.0" encoding="utf-8"?>

</xml_diff>